<commit_message>
menambahkan ruang lingkup dan struktur organisasi
</commit_message>
<xml_diff>
--- a/TEMPLATE_PROJECT_CHARTER.docx
+++ b/TEMPLATE_PROJECT_CHARTER.docx
@@ -134,7 +134,7 @@
           </mc:Choice>
           <mc:Fallback>
             <w:pict>
-              <v:shapetype w14:anchorId="41F4E546" id="_x0000_t32" coordsize="21600,21600" o:spt="32" o:oned="t" path="m,l21600,21600e" filled="f">
+              <v:shapetype w14:anchorId="108022AB" id="_x0000_t32" coordsize="21600,21600" o:spt="32" o:oned="t" path="m,l21600,21600e" filled="f">
                 <v:path arrowok="t" fillok="f" o:connecttype="none"/>
                 <o:lock v:ext="edit" shapetype="t"/>
               </v:shapetype>
@@ -1101,33 +1101,92 @@
         </w:rPr>
         <w:t>Ruang Lingkup Proyek</w:t>
       </w:r>
-    </w:p>
-    <w:p>
-      <w:pPr>
-        <w:pStyle w:val="ListParagraph"/>
-        <w:ind w:left="426"/>
+      <w:bookmarkStart w:id="1" w:name="_GoBack"/>
+      <w:bookmarkEnd w:id="1"/>
+    </w:p>
+    <w:p>
+      <w:pPr>
+        <w:spacing w:line="240" w:lineRule="auto"/>
+        <w:ind w:firstLine="540"/>
         <w:jc w:val="both"/>
         <w:rPr>
           <w:rFonts w:asciiTheme="majorHAnsi" w:hAnsiTheme="majorHAnsi"/>
-        </w:rPr>
-      </w:pPr>
-      <w:r>
-        <w:rPr>
-          <w:rFonts w:asciiTheme="majorHAnsi" w:hAnsiTheme="majorHAnsi"/>
-        </w:rPr>
-        <w:t>{</w:t>
-      </w:r>
-      <w:r>
-        <w:rPr>
-          <w:rFonts w:asciiTheme="majorHAnsi" w:hAnsiTheme="majorHAnsi"/>
-        </w:rPr>
-        <w:t>bagian ini deskripsikan ruang lingkup proyek yang akan dikerjakan</w:t>
-      </w:r>
-      <w:r>
-        <w:rPr>
-          <w:rFonts w:asciiTheme="majorHAnsi" w:hAnsiTheme="majorHAnsi"/>
-        </w:rPr>
-        <w:t>}</w:t>
+          <w:sz w:val="24"/>
+          <w:szCs w:val="24"/>
+        </w:rPr>
+      </w:pPr>
+      <w:r>
+        <w:rPr>
+          <w:rFonts w:asciiTheme="majorHAnsi" w:hAnsiTheme="majorHAnsi"/>
+          <w:sz w:val="24"/>
+          <w:szCs w:val="24"/>
+        </w:rPr>
+        <w:t>Tujuan kami membuat website untuk membantu konsumen atau pengguna dalam mencari informasi seputar gunung yang ada di pulau Jawa. Goal pada proyek ini adalah memberikan semua informasi tentang lokasi gunung, rute pendakian, serta apa saja yang harus dibawa atau dipersiapkan jika ingin mendaki gunung tersebut. Tanda bahwa goal proyek tercapai adalah website dapat berjalan dengan baik dan pengguna merasa terpuaskan dan terbantu dengan website yang kami buat.</w:t>
+      </w:r>
+    </w:p>
+    <w:p>
+      <w:pPr>
+        <w:spacing w:line="240" w:lineRule="auto"/>
+        <w:ind w:firstLine="540"/>
+        <w:jc w:val="both"/>
+        <w:rPr>
+          <w:rFonts w:asciiTheme="majorHAnsi" w:hAnsiTheme="majorHAnsi"/>
+          <w:sz w:val="24"/>
+          <w:szCs w:val="24"/>
+        </w:rPr>
+      </w:pPr>
+      <w:r>
+        <w:rPr>
+          <w:rFonts w:asciiTheme="majorHAnsi" w:hAnsiTheme="majorHAnsi"/>
+          <w:sz w:val="24"/>
+          <w:szCs w:val="24"/>
+        </w:rPr>
+        <w:t xml:space="preserve">Website yang kami buat hanya untuk gunung-gunug yang berada di jawa dan termasuk gunung-gunung besar yang membutuhkan usaha lebih untuk mendaki. Saat </w:t>
+      </w:r>
+      <w:r>
+        <w:rPr>
+          <w:rFonts w:asciiTheme="majorHAnsi" w:hAnsiTheme="majorHAnsi"/>
+          <w:sz w:val="24"/>
+          <w:szCs w:val="24"/>
+        </w:rPr>
+        <w:lastRenderedPageBreak/>
+        <w:t>ini website kami hanya menyediakan informasi seputar gunung, baik itu rute, biaya masuk, lokasi/alamat, dan status gunung apakah sedang buka atau tutup.</w:t>
+      </w:r>
+    </w:p>
+    <w:p>
+      <w:pPr>
+        <w:ind w:firstLine="540"/>
+        <w:jc w:val="both"/>
+        <w:rPr>
+          <w:rFonts w:asciiTheme="majorHAnsi" w:hAnsiTheme="majorHAnsi"/>
+          <w:sz w:val="24"/>
+          <w:szCs w:val="24"/>
+        </w:rPr>
+      </w:pPr>
+      <w:r>
+        <w:rPr>
+          <w:rFonts w:asciiTheme="majorHAnsi" w:hAnsiTheme="majorHAnsi"/>
+          <w:sz w:val="24"/>
+          <w:szCs w:val="24"/>
+        </w:rPr>
+        <w:t xml:space="preserve">Website ini dikembangkan dengan menggunakan framework codeigniter dan bootsrap, serta template admin yang sudah tersedia untuk mempercepat proses </w:t>
+      </w:r>
+      <w:r>
+        <w:rPr>
+          <w:rFonts w:asciiTheme="majorHAnsi" w:hAnsiTheme="majorHAnsi"/>
+          <w:i/>
+          <w:sz w:val="24"/>
+          <w:szCs w:val="24"/>
+        </w:rPr>
+        <w:t>development</w:t>
+      </w:r>
+      <w:r>
+        <w:rPr>
+          <w:rFonts w:asciiTheme="majorHAnsi" w:hAnsiTheme="majorHAnsi"/>
+          <w:sz w:val="24"/>
+          <w:szCs w:val="24"/>
+        </w:rPr>
+        <w:t>. Dalam pengembangan website ini tim kami bekerja sama dan terkoneksi secara remote melalui github dan discord untuk membantu pengembangan jarak jauh.</w:t>
       </w:r>
     </w:p>
     <w:p>
@@ -1319,7 +1378,6 @@
                 <w:rFonts w:asciiTheme="majorHAnsi" w:hAnsiTheme="majorHAnsi"/>
                 <w:b/>
               </w:rPr>
-              <w:lastRenderedPageBreak/>
               <w:t>No.</w:t>
             </w:r>
           </w:p>
@@ -1623,6 +1681,12 @@
                 <w:rFonts w:asciiTheme="majorHAnsi" w:hAnsiTheme="majorHAnsi"/>
               </w:rPr>
             </w:pPr>
+            <w:r>
+              <w:rPr>
+                <w:rFonts w:asciiTheme="majorHAnsi" w:hAnsiTheme="majorHAnsi"/>
+              </w:rPr>
+              <w:t>Bertanggung jawab terhadap berjalannya proyek serta penjadwalan yang sudah dirancang serta keberhasilan proyek.</w:t>
+            </w:r>
           </w:p>
         </w:tc>
       </w:tr>
@@ -1688,6 +1752,12 @@
                 <w:rFonts w:asciiTheme="majorHAnsi" w:hAnsiTheme="majorHAnsi"/>
               </w:rPr>
             </w:pPr>
+            <w:r>
+              <w:rPr>
+                <w:rFonts w:asciiTheme="majorHAnsi" w:hAnsiTheme="majorHAnsi"/>
+              </w:rPr>
+              <w:t>Bertanggung jawab terhadap analisis sistem baik itu analisis kebutuhan maupun analisis fungsionalitas.</w:t>
+            </w:r>
           </w:p>
         </w:tc>
       </w:tr>
@@ -1753,6 +1823,24 @@
                 <w:rFonts w:asciiTheme="majorHAnsi" w:hAnsiTheme="majorHAnsi"/>
               </w:rPr>
             </w:pPr>
+            <w:r>
+              <w:rPr>
+                <w:rFonts w:asciiTheme="majorHAnsi" w:hAnsiTheme="majorHAnsi"/>
+              </w:rPr>
+              <w:t xml:space="preserve">Bertanggung jawab terhadap analisis design </w:t>
+            </w:r>
+            <w:r>
+              <w:rPr>
+                <w:rFonts w:asciiTheme="majorHAnsi" w:hAnsiTheme="majorHAnsi"/>
+              </w:rPr>
+              <w:t xml:space="preserve">berupa wireframe, prototype, dan ui design </w:t>
+            </w:r>
+            <w:r>
+              <w:rPr>
+                <w:rFonts w:asciiTheme="majorHAnsi" w:hAnsiTheme="majorHAnsi"/>
+              </w:rPr>
+              <w:t>yang akan diterapkan terhadap koding.</w:t>
+            </w:r>
           </w:p>
         </w:tc>
       </w:tr>
@@ -1812,6 +1900,12 @@
                 <w:rFonts w:asciiTheme="majorHAnsi" w:hAnsiTheme="majorHAnsi"/>
               </w:rPr>
             </w:pPr>
+            <w:r>
+              <w:rPr>
+                <w:rFonts w:asciiTheme="majorHAnsi" w:hAnsiTheme="majorHAnsi"/>
+              </w:rPr>
+              <w:t>Melakukan implementasi dokumen analisis serta dokumen design untuk diwujudkan dalam bentuk sfotware.</w:t>
+            </w:r>
           </w:p>
         </w:tc>
       </w:tr>
@@ -1856,8 +1950,6 @@
               </w:rPr>
               <w:t>Juan Lazuardo</w:t>
             </w:r>
-            <w:bookmarkStart w:id="1" w:name="_GoBack"/>
-            <w:bookmarkEnd w:id="1"/>
           </w:p>
         </w:tc>
         <w:tc>
@@ -1873,6 +1965,12 @@
                 <w:rFonts w:asciiTheme="majorHAnsi" w:hAnsiTheme="majorHAnsi"/>
               </w:rPr>
             </w:pPr>
+            <w:r>
+              <w:rPr>
+                <w:rFonts w:asciiTheme="majorHAnsi" w:hAnsiTheme="majorHAnsi"/>
+              </w:rPr>
+              <w:t>Melakukan testing terhadap bug</w:t>
+            </w:r>
           </w:p>
         </w:tc>
       </w:tr>
@@ -2017,6 +2115,7 @@
         <w:rPr>
           <w:rFonts w:asciiTheme="majorHAnsi" w:hAnsiTheme="majorHAnsi"/>
         </w:rPr>
+        <w:lastRenderedPageBreak/>
         <w:br/>
       </w:r>
       <w:r>
@@ -2808,7 +2907,6 @@
           <w:b/>
           <w:sz w:val="28"/>
         </w:rPr>
-        <w:lastRenderedPageBreak/>
         <w:t>Rencana Anggaran Belanja (RAB) Proyek</w:t>
       </w:r>
     </w:p>
@@ -3074,6 +3172,7 @@
               <w:jc w:val="both"/>
               <w:rPr>
                 <w:rFonts w:asciiTheme="majorHAnsi" w:hAnsiTheme="majorHAnsi"/>
+                <w:color w:val="FF0000"/>
               </w:rPr>
             </w:pPr>
           </w:p>
@@ -3767,6 +3866,7 @@
                 <w:rFonts w:asciiTheme="majorHAnsi" w:hAnsiTheme="majorHAnsi"/>
                 <w:b/>
               </w:rPr>
+              <w:lastRenderedPageBreak/>
               <w:t>Jenis pertemuan</w:t>
             </w:r>
           </w:p>

</xml_diff>

<commit_message>
menambahkan lampiran A project breakdown
</commit_message>
<xml_diff>
--- a/TEMPLATE_PROJECT_CHARTER.docx
+++ b/TEMPLATE_PROJECT_CHARTER.docx
@@ -134,7 +134,7 @@
           </mc:Choice>
           <mc:Fallback>
             <w:pict>
-              <v:shapetype w14:anchorId="108022AB" id="_x0000_t32" coordsize="21600,21600" o:spt="32" o:oned="t" path="m,l21600,21600e" filled="f">
+              <v:shapetype w14:anchorId="79C328B9" id="_x0000_t32" coordsize="21600,21600" o:spt="32" o:oned="t" path="m,l21600,21600e" filled="f">
                 <v:path arrowok="t" fillok="f" o:connecttype="none"/>
                 <o:lock v:ext="edit" shapetype="t"/>
               </v:shapetype>
@@ -1101,8 +1101,6 @@
         </w:rPr>
         <w:t>Ruang Lingkup Proyek</w:t>
       </w:r>
-      <w:bookmarkStart w:id="1" w:name="_GoBack"/>
-      <w:bookmarkEnd w:id="1"/>
     </w:p>
     <w:p>
       <w:pPr>
@@ -4545,13 +4543,6 @@
           <w:sz w:val="28"/>
         </w:rPr>
         <w:br/>
-      </w:r>
-      <w:r>
-        <w:rPr>
-          <w:rFonts w:asciiTheme="majorHAnsi" w:hAnsiTheme="majorHAnsi"/>
-          <w:b/>
-          <w:sz w:val="28"/>
-        </w:rPr>
         <w:t>WORK BREAKDOWN STRUCTURE</w:t>
       </w:r>
     </w:p>
@@ -4594,7 +4585,7 @@
           <w:sz w:val="28"/>
         </w:rPr>
         <w:tab/>
-        <w:t>:</w:t>
+        <w:t>: Let’s Hiking</w:t>
       </w:r>
     </w:p>
     <w:p>
@@ -4625,7 +4616,7 @@
           <w:sz w:val="28"/>
         </w:rPr>
         <w:tab/>
-        <w:t>:</w:t>
+        <w:t>: 14 April 2020</w:t>
       </w:r>
     </w:p>
     <w:p>
@@ -4678,20 +4669,22 @@
         <w:tblLook w:val="04A0" w:firstRow="1" w:lastRow="0" w:firstColumn="1" w:lastColumn="0" w:noHBand="0" w:noVBand="1"/>
       </w:tblPr>
       <w:tblGrid>
-        <w:gridCol w:w="709"/>
-        <w:gridCol w:w="7513"/>
+        <w:gridCol w:w="714"/>
+        <w:gridCol w:w="7567"/>
       </w:tblGrid>
       <w:tr>
-        <w:tc>
-          <w:tcPr>
-            <w:tcW w:w="709" w:type="dxa"/>
+        <w:trPr>
+          <w:trHeight w:val="346"/>
+        </w:trPr>
+        <w:tc>
+          <w:tcPr>
+            <w:tcW w:w="714" w:type="dxa"/>
             <w:shd w:val="clear" w:color="auto" w:fill="D9D9D9" w:themeFill="background1" w:themeFillShade="D9"/>
             <w:vAlign w:val="center"/>
           </w:tcPr>
           <w:p>
             <w:pPr>
               <w:pStyle w:val="ListParagraph"/>
-              <w:spacing w:line="276" w:lineRule="auto"/>
               <w:ind w:left="0"/>
               <w:jc w:val="center"/>
               <w:rPr>
@@ -4712,14 +4705,13 @@
         </w:tc>
         <w:tc>
           <w:tcPr>
-            <w:tcW w:w="7513" w:type="dxa"/>
+            <w:tcW w:w="7567" w:type="dxa"/>
             <w:shd w:val="clear" w:color="auto" w:fill="D9D9D9" w:themeFill="background1" w:themeFillShade="D9"/>
             <w:vAlign w:val="center"/>
           </w:tcPr>
           <w:p>
             <w:pPr>
               <w:pStyle w:val="ListParagraph"/>
-              <w:spacing w:line="276" w:lineRule="auto"/>
               <w:ind w:left="0"/>
               <w:jc w:val="center"/>
               <w:rPr>
@@ -4740,14 +4732,16 @@
         </w:tc>
       </w:tr>
       <w:tr>
-        <w:tc>
-          <w:tcPr>
-            <w:tcW w:w="709" w:type="dxa"/>
-          </w:tcPr>
-          <w:p>
-            <w:pPr>
-              <w:pStyle w:val="ListParagraph"/>
-              <w:spacing w:line="276" w:lineRule="auto"/>
+        <w:trPr>
+          <w:trHeight w:val="346"/>
+        </w:trPr>
+        <w:tc>
+          <w:tcPr>
+            <w:tcW w:w="714" w:type="dxa"/>
+          </w:tcPr>
+          <w:p>
+            <w:pPr>
+              <w:pStyle w:val="ListParagraph"/>
               <w:ind w:left="0"/>
               <w:rPr>
                 <w:rFonts w:asciiTheme="majorHAnsi" w:hAnsiTheme="majorHAnsi"/>
@@ -4765,37 +4759,45 @@
         </w:tc>
         <w:tc>
           <w:tcPr>
-            <w:tcW w:w="7513" w:type="dxa"/>
-          </w:tcPr>
-          <w:p>
-            <w:pPr>
-              <w:pStyle w:val="ListParagraph"/>
-              <w:spacing w:line="276" w:lineRule="auto"/>
-              <w:ind w:left="0"/>
-              <w:rPr>
-                <w:rFonts w:asciiTheme="majorHAnsi" w:hAnsiTheme="majorHAnsi"/>
-                <w:sz w:val="24"/>
-              </w:rPr>
-            </w:pPr>
-            <w:r>
-              <w:rPr>
-                <w:rFonts w:asciiTheme="majorHAnsi" w:hAnsiTheme="majorHAnsi"/>
-                <w:sz w:val="24"/>
-              </w:rPr>
-              <w:t>analisis</w:t>
+            <w:tcW w:w="7567" w:type="dxa"/>
+          </w:tcPr>
+          <w:p>
+            <w:pPr>
+              <w:pStyle w:val="ListParagraph"/>
+              <w:ind w:left="0"/>
+              <w:rPr>
+                <w:rFonts w:asciiTheme="majorHAnsi" w:hAnsiTheme="majorHAnsi"/>
+                <w:sz w:val="24"/>
+              </w:rPr>
+            </w:pPr>
+            <w:r>
+              <w:rPr>
+                <w:rFonts w:asciiTheme="majorHAnsi" w:hAnsiTheme="majorHAnsi"/>
+                <w:sz w:val="24"/>
+              </w:rPr>
+              <w:t>Analisis</w:t>
+            </w:r>
+            <w:r>
+              <w:rPr>
+                <w:rFonts w:asciiTheme="majorHAnsi" w:hAnsiTheme="majorHAnsi"/>
+                <w:sz w:val="24"/>
+              </w:rPr>
+              <w:t xml:space="preserve"> sistem</w:t>
             </w:r>
           </w:p>
         </w:tc>
       </w:tr>
       <w:tr>
-        <w:tc>
-          <w:tcPr>
-            <w:tcW w:w="709" w:type="dxa"/>
-          </w:tcPr>
-          <w:p>
-            <w:pPr>
-              <w:pStyle w:val="ListParagraph"/>
-              <w:spacing w:line="276" w:lineRule="auto"/>
+        <w:trPr>
+          <w:trHeight w:val="363"/>
+        </w:trPr>
+        <w:tc>
+          <w:tcPr>
+            <w:tcW w:w="714" w:type="dxa"/>
+          </w:tcPr>
+          <w:p>
+            <w:pPr>
+              <w:pStyle w:val="ListParagraph"/>
               <w:ind w:left="0"/>
               <w:rPr>
                 <w:rFonts w:asciiTheme="majorHAnsi" w:hAnsiTheme="majorHAnsi"/>
@@ -4813,104 +4815,1073 @@
         </w:tc>
         <w:tc>
           <w:tcPr>
-            <w:tcW w:w="7513" w:type="dxa"/>
-          </w:tcPr>
-          <w:p>
-            <w:pPr>
-              <w:pStyle w:val="ListParagraph"/>
-              <w:spacing w:line="276" w:lineRule="auto"/>
-              <w:ind w:left="0"/>
-              <w:rPr>
-                <w:rFonts w:asciiTheme="majorHAnsi" w:hAnsiTheme="majorHAnsi"/>
-                <w:sz w:val="24"/>
-              </w:rPr>
-            </w:pPr>
-            <w:r>
-              <w:rPr>
-                <w:rFonts w:asciiTheme="majorHAnsi" w:hAnsiTheme="majorHAnsi"/>
-                <w:sz w:val="24"/>
-              </w:rPr>
-              <w:t>Analisis proses bisnis</w:t>
+            <w:tcW w:w="7567" w:type="dxa"/>
+          </w:tcPr>
+          <w:p>
+            <w:pPr>
+              <w:pStyle w:val="ListParagraph"/>
+              <w:ind w:left="0"/>
+              <w:rPr>
+                <w:rFonts w:asciiTheme="majorHAnsi" w:hAnsiTheme="majorHAnsi"/>
+                <w:sz w:val="24"/>
+              </w:rPr>
+            </w:pPr>
+            <w:r>
+              <w:rPr>
+                <w:rFonts w:asciiTheme="majorHAnsi" w:hAnsiTheme="majorHAnsi"/>
+                <w:sz w:val="24"/>
+              </w:rPr>
+              <w:t>Analisis Kebutuhan</w:t>
             </w:r>
           </w:p>
         </w:tc>
       </w:tr>
       <w:tr>
-        <w:tc>
-          <w:tcPr>
-            <w:tcW w:w="709" w:type="dxa"/>
-          </w:tcPr>
-          <w:p>
-            <w:pPr>
-              <w:pStyle w:val="ListParagraph"/>
-              <w:spacing w:line="276" w:lineRule="auto"/>
-              <w:ind w:left="0"/>
-              <w:rPr>
-                <w:rFonts w:asciiTheme="majorHAnsi" w:hAnsiTheme="majorHAnsi"/>
-                <w:sz w:val="24"/>
-              </w:rPr>
-            </w:pPr>
-            <w:r>
-              <w:rPr>
-                <w:rFonts w:asciiTheme="majorHAnsi" w:hAnsiTheme="majorHAnsi"/>
-                <w:sz w:val="24"/>
-              </w:rPr>
-              <w:t>..</w:t>
-            </w:r>
-          </w:p>
-        </w:tc>
-        <w:tc>
-          <w:tcPr>
-            <w:tcW w:w="7513" w:type="dxa"/>
-          </w:tcPr>
-          <w:p>
-            <w:pPr>
-              <w:pStyle w:val="ListParagraph"/>
-              <w:spacing w:line="276" w:lineRule="auto"/>
-              <w:ind w:left="0"/>
-              <w:rPr>
-                <w:rFonts w:asciiTheme="majorHAnsi" w:hAnsiTheme="majorHAnsi"/>
-                <w:sz w:val="24"/>
-              </w:rPr>
-            </w:pPr>
-            <w:r>
-              <w:rPr>
-                <w:rFonts w:asciiTheme="majorHAnsi" w:hAnsiTheme="majorHAnsi"/>
-                <w:sz w:val="24"/>
-              </w:rPr>
-              <w:t>Dst....</w:t>
+        <w:trPr>
+          <w:trHeight w:val="346"/>
+        </w:trPr>
+        <w:tc>
+          <w:tcPr>
+            <w:tcW w:w="714" w:type="dxa"/>
+          </w:tcPr>
+          <w:p>
+            <w:pPr>
+              <w:pStyle w:val="ListParagraph"/>
+              <w:ind w:left="0"/>
+              <w:rPr>
+                <w:rFonts w:asciiTheme="majorHAnsi" w:hAnsiTheme="majorHAnsi"/>
+                <w:sz w:val="24"/>
+              </w:rPr>
+            </w:pPr>
+            <w:r>
+              <w:rPr>
+                <w:rFonts w:asciiTheme="majorHAnsi" w:hAnsiTheme="majorHAnsi"/>
+                <w:sz w:val="24"/>
+              </w:rPr>
+              <w:t>1.2</w:t>
+            </w:r>
+          </w:p>
+        </w:tc>
+        <w:tc>
+          <w:tcPr>
+            <w:tcW w:w="7567" w:type="dxa"/>
+          </w:tcPr>
+          <w:p>
+            <w:pPr>
+              <w:pStyle w:val="ListParagraph"/>
+              <w:ind w:left="0"/>
+              <w:rPr>
+                <w:rFonts w:asciiTheme="majorHAnsi" w:hAnsiTheme="majorHAnsi"/>
+                <w:sz w:val="24"/>
+              </w:rPr>
+            </w:pPr>
+            <w:r>
+              <w:rPr>
+                <w:rFonts w:asciiTheme="majorHAnsi" w:hAnsiTheme="majorHAnsi"/>
+                <w:sz w:val="24"/>
+              </w:rPr>
+              <w:t>Analisis Fungsional</w:t>
+            </w:r>
+          </w:p>
+        </w:tc>
+      </w:tr>
+      <w:tr>
+        <w:trPr>
+          <w:trHeight w:val="346"/>
+        </w:trPr>
+        <w:tc>
+          <w:tcPr>
+            <w:tcW w:w="714" w:type="dxa"/>
+          </w:tcPr>
+          <w:p>
+            <w:pPr>
+              <w:pStyle w:val="ListParagraph"/>
+              <w:ind w:left="0"/>
+              <w:rPr>
+                <w:rFonts w:asciiTheme="majorHAnsi" w:hAnsiTheme="majorHAnsi"/>
+                <w:sz w:val="24"/>
+              </w:rPr>
+            </w:pPr>
+            <w:r>
+              <w:rPr>
+                <w:rFonts w:asciiTheme="majorHAnsi" w:hAnsiTheme="majorHAnsi"/>
+                <w:sz w:val="24"/>
+              </w:rPr>
+              <w:t>1.3</w:t>
+            </w:r>
+          </w:p>
+        </w:tc>
+        <w:tc>
+          <w:tcPr>
+            <w:tcW w:w="7567" w:type="dxa"/>
+          </w:tcPr>
+          <w:p>
+            <w:pPr>
+              <w:pStyle w:val="ListParagraph"/>
+              <w:ind w:left="0"/>
+              <w:rPr>
+                <w:rFonts w:asciiTheme="majorHAnsi" w:hAnsiTheme="majorHAnsi"/>
+                <w:sz w:val="24"/>
+              </w:rPr>
+            </w:pPr>
+            <w:r>
+              <w:rPr>
+                <w:rFonts w:asciiTheme="majorHAnsi" w:hAnsiTheme="majorHAnsi"/>
+                <w:sz w:val="24"/>
+              </w:rPr>
+              <w:t>Perencanaan ERD dan Skema Relasi</w:t>
+            </w:r>
+          </w:p>
+        </w:tc>
+      </w:tr>
+      <w:tr>
+        <w:trPr>
+          <w:trHeight w:val="346"/>
+        </w:trPr>
+        <w:tc>
+          <w:tcPr>
+            <w:tcW w:w="714" w:type="dxa"/>
+          </w:tcPr>
+          <w:p>
+            <w:pPr>
+              <w:pStyle w:val="ListParagraph"/>
+              <w:ind w:left="0"/>
+              <w:rPr>
+                <w:rFonts w:asciiTheme="majorHAnsi" w:hAnsiTheme="majorHAnsi"/>
+                <w:sz w:val="24"/>
+              </w:rPr>
+            </w:pPr>
+            <w:r>
+              <w:rPr>
+                <w:rFonts w:asciiTheme="majorHAnsi" w:hAnsiTheme="majorHAnsi"/>
+                <w:sz w:val="24"/>
+              </w:rPr>
+              <w:t>1.4</w:t>
+            </w:r>
+          </w:p>
+        </w:tc>
+        <w:tc>
+          <w:tcPr>
+            <w:tcW w:w="7567" w:type="dxa"/>
+          </w:tcPr>
+          <w:p>
+            <w:pPr>
+              <w:pStyle w:val="ListParagraph"/>
+              <w:ind w:left="0"/>
+              <w:rPr>
+                <w:rFonts w:asciiTheme="majorHAnsi" w:hAnsiTheme="majorHAnsi"/>
+                <w:sz w:val="24"/>
+              </w:rPr>
+            </w:pPr>
+            <w:r>
+              <w:rPr>
+                <w:rFonts w:asciiTheme="majorHAnsi" w:hAnsiTheme="majorHAnsi"/>
+                <w:sz w:val="24"/>
+              </w:rPr>
+              <w:t>Perancangan Flow Map</w:t>
+            </w:r>
+          </w:p>
+        </w:tc>
+      </w:tr>
+      <w:tr>
+        <w:trPr>
+          <w:trHeight w:val="346"/>
+        </w:trPr>
+        <w:tc>
+          <w:tcPr>
+            <w:tcW w:w="714" w:type="dxa"/>
+          </w:tcPr>
+          <w:p>
+            <w:pPr>
+              <w:pStyle w:val="ListParagraph"/>
+              <w:ind w:left="0"/>
+              <w:rPr>
+                <w:rFonts w:asciiTheme="majorHAnsi" w:hAnsiTheme="majorHAnsi"/>
+                <w:sz w:val="24"/>
+              </w:rPr>
+            </w:pPr>
+            <w:r>
+              <w:rPr>
+                <w:rFonts w:asciiTheme="majorHAnsi" w:hAnsiTheme="majorHAnsi"/>
+                <w:sz w:val="24"/>
+              </w:rPr>
+              <w:t>1.5</w:t>
+            </w:r>
+          </w:p>
+        </w:tc>
+        <w:tc>
+          <w:tcPr>
+            <w:tcW w:w="7567" w:type="dxa"/>
+          </w:tcPr>
+          <w:p>
+            <w:pPr>
+              <w:pStyle w:val="ListParagraph"/>
+              <w:ind w:left="0"/>
+              <w:rPr>
+                <w:rFonts w:asciiTheme="majorHAnsi" w:hAnsiTheme="majorHAnsi"/>
+                <w:sz w:val="24"/>
+              </w:rPr>
+            </w:pPr>
+            <w:r>
+              <w:rPr>
+                <w:rFonts w:asciiTheme="majorHAnsi" w:hAnsiTheme="majorHAnsi"/>
+                <w:sz w:val="24"/>
+              </w:rPr>
+              <w:t>Perancangan DFD</w:t>
+            </w:r>
+          </w:p>
+        </w:tc>
+      </w:tr>
+      <w:tr>
+        <w:trPr>
+          <w:trHeight w:val="346"/>
+        </w:trPr>
+        <w:tc>
+          <w:tcPr>
+            <w:tcW w:w="714" w:type="dxa"/>
+          </w:tcPr>
+          <w:p>
+            <w:pPr>
+              <w:pStyle w:val="ListParagraph"/>
+              <w:ind w:left="0"/>
+              <w:rPr>
+                <w:rFonts w:asciiTheme="majorHAnsi" w:hAnsiTheme="majorHAnsi"/>
+                <w:sz w:val="24"/>
+              </w:rPr>
+            </w:pPr>
+            <w:r>
+              <w:rPr>
+                <w:rFonts w:asciiTheme="majorHAnsi" w:hAnsiTheme="majorHAnsi"/>
+                <w:sz w:val="24"/>
+              </w:rPr>
+              <w:t>2</w:t>
+            </w:r>
+          </w:p>
+        </w:tc>
+        <w:tc>
+          <w:tcPr>
+            <w:tcW w:w="7567" w:type="dxa"/>
+          </w:tcPr>
+          <w:p>
+            <w:pPr>
+              <w:pStyle w:val="ListParagraph"/>
+              <w:ind w:left="0"/>
+              <w:rPr>
+                <w:rFonts w:asciiTheme="majorHAnsi" w:hAnsiTheme="majorHAnsi"/>
+                <w:sz w:val="24"/>
+              </w:rPr>
+            </w:pPr>
+            <w:r>
+              <w:rPr>
+                <w:rFonts w:asciiTheme="majorHAnsi" w:hAnsiTheme="majorHAnsi"/>
+                <w:sz w:val="24"/>
+              </w:rPr>
+              <w:t>Desain Sistem</w:t>
+            </w:r>
+          </w:p>
+        </w:tc>
+      </w:tr>
+      <w:tr>
+        <w:trPr>
+          <w:trHeight w:val="346"/>
+        </w:trPr>
+        <w:tc>
+          <w:tcPr>
+            <w:tcW w:w="714" w:type="dxa"/>
+          </w:tcPr>
+          <w:p>
+            <w:pPr>
+              <w:pStyle w:val="ListParagraph"/>
+              <w:ind w:left="0"/>
+              <w:rPr>
+                <w:rFonts w:asciiTheme="majorHAnsi" w:hAnsiTheme="majorHAnsi"/>
+                <w:sz w:val="24"/>
+              </w:rPr>
+            </w:pPr>
+            <w:r>
+              <w:rPr>
+                <w:rFonts w:asciiTheme="majorHAnsi" w:hAnsiTheme="majorHAnsi"/>
+                <w:sz w:val="24"/>
+              </w:rPr>
+              <w:t>2.1</w:t>
+            </w:r>
+          </w:p>
+        </w:tc>
+        <w:tc>
+          <w:tcPr>
+            <w:tcW w:w="7567" w:type="dxa"/>
+          </w:tcPr>
+          <w:p>
+            <w:pPr>
+              <w:pStyle w:val="ListParagraph"/>
+              <w:ind w:left="0"/>
+              <w:rPr>
+                <w:rFonts w:asciiTheme="majorHAnsi" w:hAnsiTheme="majorHAnsi"/>
+                <w:sz w:val="24"/>
+              </w:rPr>
+            </w:pPr>
+            <w:r>
+              <w:rPr>
+                <w:rFonts w:asciiTheme="majorHAnsi" w:hAnsiTheme="majorHAnsi"/>
+                <w:sz w:val="24"/>
+              </w:rPr>
+              <w:t>Wireframe</w:t>
+            </w:r>
+          </w:p>
+        </w:tc>
+      </w:tr>
+      <w:tr>
+        <w:trPr>
+          <w:trHeight w:val="346"/>
+        </w:trPr>
+        <w:tc>
+          <w:tcPr>
+            <w:tcW w:w="714" w:type="dxa"/>
+          </w:tcPr>
+          <w:p>
+            <w:pPr>
+              <w:pStyle w:val="ListParagraph"/>
+              <w:ind w:left="0"/>
+              <w:rPr>
+                <w:rFonts w:asciiTheme="majorHAnsi" w:hAnsiTheme="majorHAnsi"/>
+                <w:sz w:val="24"/>
+              </w:rPr>
+            </w:pPr>
+            <w:r>
+              <w:rPr>
+                <w:rFonts w:asciiTheme="majorHAnsi" w:hAnsiTheme="majorHAnsi"/>
+                <w:sz w:val="24"/>
+              </w:rPr>
+              <w:t>2.2</w:t>
+            </w:r>
+          </w:p>
+        </w:tc>
+        <w:tc>
+          <w:tcPr>
+            <w:tcW w:w="7567" w:type="dxa"/>
+          </w:tcPr>
+          <w:p>
+            <w:pPr>
+              <w:pStyle w:val="ListParagraph"/>
+              <w:ind w:left="0"/>
+              <w:rPr>
+                <w:rFonts w:asciiTheme="majorHAnsi" w:hAnsiTheme="majorHAnsi"/>
+                <w:sz w:val="24"/>
+              </w:rPr>
+            </w:pPr>
+            <w:r>
+              <w:rPr>
+                <w:rFonts w:asciiTheme="majorHAnsi" w:hAnsiTheme="majorHAnsi"/>
+                <w:sz w:val="24"/>
+              </w:rPr>
+              <w:t>Prototype</w:t>
+            </w:r>
+          </w:p>
+        </w:tc>
+      </w:tr>
+      <w:tr>
+        <w:trPr>
+          <w:trHeight w:val="346"/>
+        </w:trPr>
+        <w:tc>
+          <w:tcPr>
+            <w:tcW w:w="714" w:type="dxa"/>
+          </w:tcPr>
+          <w:p>
+            <w:pPr>
+              <w:pStyle w:val="ListParagraph"/>
+              <w:ind w:left="0"/>
+              <w:rPr>
+                <w:rFonts w:asciiTheme="majorHAnsi" w:hAnsiTheme="majorHAnsi"/>
+                <w:sz w:val="24"/>
+              </w:rPr>
+            </w:pPr>
+            <w:r>
+              <w:rPr>
+                <w:rFonts w:asciiTheme="majorHAnsi" w:hAnsiTheme="majorHAnsi"/>
+                <w:sz w:val="24"/>
+              </w:rPr>
+              <w:t>2.3</w:t>
+            </w:r>
+          </w:p>
+        </w:tc>
+        <w:tc>
+          <w:tcPr>
+            <w:tcW w:w="7567" w:type="dxa"/>
+          </w:tcPr>
+          <w:p>
+            <w:pPr>
+              <w:pStyle w:val="ListParagraph"/>
+              <w:ind w:left="0"/>
+              <w:rPr>
+                <w:rFonts w:asciiTheme="majorHAnsi" w:hAnsiTheme="majorHAnsi"/>
+                <w:sz w:val="24"/>
+              </w:rPr>
+            </w:pPr>
+            <w:r>
+              <w:rPr>
+                <w:rFonts w:asciiTheme="majorHAnsi" w:hAnsiTheme="majorHAnsi"/>
+                <w:sz w:val="24"/>
+              </w:rPr>
+              <w:t>UI Design</w:t>
+            </w:r>
+          </w:p>
+        </w:tc>
+      </w:tr>
+      <w:tr>
+        <w:trPr>
+          <w:trHeight w:val="346"/>
+        </w:trPr>
+        <w:tc>
+          <w:tcPr>
+            <w:tcW w:w="714" w:type="dxa"/>
+          </w:tcPr>
+          <w:p>
+            <w:pPr>
+              <w:pStyle w:val="ListParagraph"/>
+              <w:ind w:left="0"/>
+              <w:rPr>
+                <w:rFonts w:asciiTheme="majorHAnsi" w:hAnsiTheme="majorHAnsi"/>
+                <w:sz w:val="24"/>
+              </w:rPr>
+            </w:pPr>
+            <w:r>
+              <w:rPr>
+                <w:rFonts w:asciiTheme="majorHAnsi" w:hAnsiTheme="majorHAnsi"/>
+                <w:sz w:val="24"/>
+              </w:rPr>
+              <w:t>3</w:t>
+            </w:r>
+          </w:p>
+        </w:tc>
+        <w:tc>
+          <w:tcPr>
+            <w:tcW w:w="7567" w:type="dxa"/>
+          </w:tcPr>
+          <w:p>
+            <w:pPr>
+              <w:pStyle w:val="ListParagraph"/>
+              <w:ind w:left="0"/>
+              <w:rPr>
+                <w:rFonts w:asciiTheme="majorHAnsi" w:hAnsiTheme="majorHAnsi"/>
+                <w:sz w:val="24"/>
+              </w:rPr>
+            </w:pPr>
+            <w:r>
+              <w:rPr>
+                <w:rFonts w:asciiTheme="majorHAnsi" w:hAnsiTheme="majorHAnsi"/>
+                <w:sz w:val="24"/>
+              </w:rPr>
+              <w:t>Koding</w:t>
+            </w:r>
+          </w:p>
+        </w:tc>
+      </w:tr>
+      <w:tr>
+        <w:trPr>
+          <w:trHeight w:val="346"/>
+        </w:trPr>
+        <w:tc>
+          <w:tcPr>
+            <w:tcW w:w="714" w:type="dxa"/>
+          </w:tcPr>
+          <w:p>
+            <w:pPr>
+              <w:pStyle w:val="ListParagraph"/>
+              <w:ind w:left="0"/>
+              <w:rPr>
+                <w:rFonts w:asciiTheme="majorHAnsi" w:hAnsiTheme="majorHAnsi"/>
+                <w:sz w:val="24"/>
+              </w:rPr>
+            </w:pPr>
+            <w:r>
+              <w:rPr>
+                <w:rFonts w:asciiTheme="majorHAnsi" w:hAnsiTheme="majorHAnsi"/>
+                <w:sz w:val="24"/>
+              </w:rPr>
+              <w:t>3.1</w:t>
+            </w:r>
+          </w:p>
+        </w:tc>
+        <w:tc>
+          <w:tcPr>
+            <w:tcW w:w="7567" w:type="dxa"/>
+          </w:tcPr>
+          <w:p>
+            <w:pPr>
+              <w:pStyle w:val="ListParagraph"/>
+              <w:ind w:left="0"/>
+              <w:rPr>
+                <w:rFonts w:asciiTheme="majorHAnsi" w:hAnsiTheme="majorHAnsi"/>
+                <w:sz w:val="24"/>
+              </w:rPr>
+            </w:pPr>
+            <w:r>
+              <w:rPr>
+                <w:rFonts w:asciiTheme="majorHAnsi" w:hAnsiTheme="majorHAnsi"/>
+                <w:sz w:val="24"/>
+              </w:rPr>
+              <w:t>Front-End</w:t>
+            </w:r>
+          </w:p>
+        </w:tc>
+      </w:tr>
+      <w:tr>
+        <w:trPr>
+          <w:trHeight w:val="346"/>
+        </w:trPr>
+        <w:tc>
+          <w:tcPr>
+            <w:tcW w:w="714" w:type="dxa"/>
+          </w:tcPr>
+          <w:p>
+            <w:pPr>
+              <w:pStyle w:val="ListParagraph"/>
+              <w:ind w:left="0"/>
+              <w:rPr>
+                <w:rFonts w:asciiTheme="majorHAnsi" w:hAnsiTheme="majorHAnsi"/>
+                <w:sz w:val="24"/>
+              </w:rPr>
+            </w:pPr>
+            <w:r>
+              <w:rPr>
+                <w:rFonts w:asciiTheme="majorHAnsi" w:hAnsiTheme="majorHAnsi"/>
+                <w:sz w:val="24"/>
+              </w:rPr>
+              <w:t>3.1.1</w:t>
+            </w:r>
+          </w:p>
+        </w:tc>
+        <w:tc>
+          <w:tcPr>
+            <w:tcW w:w="7567" w:type="dxa"/>
+          </w:tcPr>
+          <w:p>
+            <w:pPr>
+              <w:pStyle w:val="ListParagraph"/>
+              <w:ind w:left="0"/>
+              <w:rPr>
+                <w:rFonts w:asciiTheme="majorHAnsi" w:hAnsiTheme="majorHAnsi"/>
+                <w:sz w:val="24"/>
+              </w:rPr>
+            </w:pPr>
+            <w:r>
+              <w:rPr>
+                <w:rFonts w:asciiTheme="majorHAnsi" w:hAnsiTheme="majorHAnsi"/>
+                <w:sz w:val="24"/>
+              </w:rPr>
+              <w:t>Membuat tampilan halaman user</w:t>
+            </w:r>
+          </w:p>
+        </w:tc>
+      </w:tr>
+      <w:tr>
+        <w:trPr>
+          <w:trHeight w:val="346"/>
+        </w:trPr>
+        <w:tc>
+          <w:tcPr>
+            <w:tcW w:w="714" w:type="dxa"/>
+          </w:tcPr>
+          <w:p>
+            <w:pPr>
+              <w:pStyle w:val="ListParagraph"/>
+              <w:ind w:left="0"/>
+              <w:rPr>
+                <w:rFonts w:asciiTheme="majorHAnsi" w:hAnsiTheme="majorHAnsi"/>
+                <w:sz w:val="24"/>
+              </w:rPr>
+            </w:pPr>
+            <w:r>
+              <w:rPr>
+                <w:rFonts w:asciiTheme="majorHAnsi" w:hAnsiTheme="majorHAnsi"/>
+                <w:sz w:val="24"/>
+              </w:rPr>
+              <w:t>3.1.2</w:t>
+            </w:r>
+          </w:p>
+        </w:tc>
+        <w:tc>
+          <w:tcPr>
+            <w:tcW w:w="7567" w:type="dxa"/>
+          </w:tcPr>
+          <w:p>
+            <w:pPr>
+              <w:pStyle w:val="ListParagraph"/>
+              <w:ind w:left="0"/>
+              <w:rPr>
+                <w:rFonts w:asciiTheme="majorHAnsi" w:hAnsiTheme="majorHAnsi"/>
+                <w:sz w:val="24"/>
+              </w:rPr>
+            </w:pPr>
+            <w:r>
+              <w:rPr>
+                <w:rFonts w:asciiTheme="majorHAnsi" w:hAnsiTheme="majorHAnsi"/>
+                <w:sz w:val="24"/>
+              </w:rPr>
+              <w:t>Membuat tampilan halaman admin</w:t>
+            </w:r>
+          </w:p>
+        </w:tc>
+      </w:tr>
+      <w:tr>
+        <w:trPr>
+          <w:trHeight w:val="346"/>
+        </w:trPr>
+        <w:tc>
+          <w:tcPr>
+            <w:tcW w:w="714" w:type="dxa"/>
+          </w:tcPr>
+          <w:p>
+            <w:pPr>
+              <w:pStyle w:val="ListParagraph"/>
+              <w:ind w:left="0"/>
+              <w:rPr>
+                <w:rFonts w:asciiTheme="majorHAnsi" w:hAnsiTheme="majorHAnsi"/>
+                <w:sz w:val="24"/>
+              </w:rPr>
+            </w:pPr>
+            <w:r>
+              <w:rPr>
+                <w:rFonts w:asciiTheme="majorHAnsi" w:hAnsiTheme="majorHAnsi"/>
+                <w:sz w:val="24"/>
+              </w:rPr>
+              <w:t>3.2</w:t>
+            </w:r>
+          </w:p>
+        </w:tc>
+        <w:tc>
+          <w:tcPr>
+            <w:tcW w:w="7567" w:type="dxa"/>
+          </w:tcPr>
+          <w:p>
+            <w:pPr>
+              <w:pStyle w:val="ListParagraph"/>
+              <w:ind w:left="0"/>
+              <w:rPr>
+                <w:rFonts w:asciiTheme="majorHAnsi" w:hAnsiTheme="majorHAnsi"/>
+                <w:sz w:val="24"/>
+              </w:rPr>
+            </w:pPr>
+            <w:r>
+              <w:rPr>
+                <w:rFonts w:asciiTheme="majorHAnsi" w:hAnsiTheme="majorHAnsi"/>
+                <w:sz w:val="24"/>
+              </w:rPr>
+              <w:t>Back-End</w:t>
+            </w:r>
+          </w:p>
+        </w:tc>
+      </w:tr>
+      <w:tr>
+        <w:trPr>
+          <w:trHeight w:val="346"/>
+        </w:trPr>
+        <w:tc>
+          <w:tcPr>
+            <w:tcW w:w="714" w:type="dxa"/>
+          </w:tcPr>
+          <w:p>
+            <w:pPr>
+              <w:pStyle w:val="ListParagraph"/>
+              <w:ind w:left="0"/>
+              <w:rPr>
+                <w:rFonts w:asciiTheme="majorHAnsi" w:hAnsiTheme="majorHAnsi"/>
+                <w:sz w:val="24"/>
+              </w:rPr>
+            </w:pPr>
+            <w:r>
+              <w:rPr>
+                <w:rFonts w:asciiTheme="majorHAnsi" w:hAnsiTheme="majorHAnsi"/>
+                <w:sz w:val="24"/>
+              </w:rPr>
+              <w:t>3.2.1</w:t>
+            </w:r>
+          </w:p>
+        </w:tc>
+        <w:tc>
+          <w:tcPr>
+            <w:tcW w:w="7567" w:type="dxa"/>
+          </w:tcPr>
+          <w:p>
+            <w:pPr>
+              <w:pStyle w:val="ListParagraph"/>
+              <w:ind w:left="0"/>
+              <w:rPr>
+                <w:rFonts w:asciiTheme="majorHAnsi" w:hAnsiTheme="majorHAnsi"/>
+                <w:sz w:val="24"/>
+              </w:rPr>
+            </w:pPr>
+            <w:r>
+              <w:rPr>
+                <w:rFonts w:asciiTheme="majorHAnsi" w:hAnsiTheme="majorHAnsi"/>
+                <w:sz w:val="24"/>
+              </w:rPr>
+              <w:t>Membuat database</w:t>
+            </w:r>
+          </w:p>
+        </w:tc>
+      </w:tr>
+      <w:tr>
+        <w:trPr>
+          <w:trHeight w:val="346"/>
+        </w:trPr>
+        <w:tc>
+          <w:tcPr>
+            <w:tcW w:w="714" w:type="dxa"/>
+          </w:tcPr>
+          <w:p>
+            <w:pPr>
+              <w:pStyle w:val="ListParagraph"/>
+              <w:ind w:left="0"/>
+              <w:rPr>
+                <w:rFonts w:asciiTheme="majorHAnsi" w:hAnsiTheme="majorHAnsi"/>
+                <w:sz w:val="24"/>
+              </w:rPr>
+            </w:pPr>
+            <w:r>
+              <w:rPr>
+                <w:rFonts w:asciiTheme="majorHAnsi" w:hAnsiTheme="majorHAnsi"/>
+                <w:sz w:val="24"/>
+              </w:rPr>
+              <w:t>3.2.2</w:t>
+            </w:r>
+          </w:p>
+        </w:tc>
+        <w:tc>
+          <w:tcPr>
+            <w:tcW w:w="7567" w:type="dxa"/>
+          </w:tcPr>
+          <w:p>
+            <w:pPr>
+              <w:pStyle w:val="ListParagraph"/>
+              <w:ind w:left="0"/>
+              <w:rPr>
+                <w:rFonts w:asciiTheme="majorHAnsi" w:hAnsiTheme="majorHAnsi"/>
+                <w:sz w:val="24"/>
+              </w:rPr>
+            </w:pPr>
+            <w:r>
+              <w:rPr>
+                <w:rFonts w:asciiTheme="majorHAnsi" w:hAnsiTheme="majorHAnsi"/>
+                <w:sz w:val="24"/>
+              </w:rPr>
+              <w:t>Membuat fungsi tambah data</w:t>
+            </w:r>
+          </w:p>
+        </w:tc>
+      </w:tr>
+      <w:tr>
+        <w:trPr>
+          <w:trHeight w:val="346"/>
+        </w:trPr>
+        <w:tc>
+          <w:tcPr>
+            <w:tcW w:w="714" w:type="dxa"/>
+          </w:tcPr>
+          <w:p>
+            <w:pPr>
+              <w:pStyle w:val="ListParagraph"/>
+              <w:ind w:left="0"/>
+              <w:rPr>
+                <w:rFonts w:asciiTheme="majorHAnsi" w:hAnsiTheme="majorHAnsi"/>
+                <w:sz w:val="24"/>
+              </w:rPr>
+            </w:pPr>
+            <w:r>
+              <w:rPr>
+                <w:rFonts w:asciiTheme="majorHAnsi" w:hAnsiTheme="majorHAnsi"/>
+                <w:sz w:val="24"/>
+              </w:rPr>
+              <w:t>3.2.3</w:t>
+            </w:r>
+          </w:p>
+        </w:tc>
+        <w:tc>
+          <w:tcPr>
+            <w:tcW w:w="7567" w:type="dxa"/>
+          </w:tcPr>
+          <w:p>
+            <w:pPr>
+              <w:pStyle w:val="ListParagraph"/>
+              <w:ind w:left="0"/>
+              <w:rPr>
+                <w:rFonts w:asciiTheme="majorHAnsi" w:hAnsiTheme="majorHAnsi"/>
+                <w:sz w:val="24"/>
+              </w:rPr>
+            </w:pPr>
+            <w:r>
+              <w:rPr>
+                <w:rFonts w:asciiTheme="majorHAnsi" w:hAnsiTheme="majorHAnsi"/>
+                <w:sz w:val="24"/>
+              </w:rPr>
+              <w:t>Membuat fungsi hapus data</w:t>
+            </w:r>
+          </w:p>
+        </w:tc>
+      </w:tr>
+      <w:tr>
+        <w:trPr>
+          <w:trHeight w:val="346"/>
+        </w:trPr>
+        <w:tc>
+          <w:tcPr>
+            <w:tcW w:w="714" w:type="dxa"/>
+          </w:tcPr>
+          <w:p>
+            <w:pPr>
+              <w:pStyle w:val="ListParagraph"/>
+              <w:ind w:left="0"/>
+              <w:rPr>
+                <w:rFonts w:asciiTheme="majorHAnsi" w:hAnsiTheme="majorHAnsi"/>
+                <w:sz w:val="24"/>
+              </w:rPr>
+            </w:pPr>
+            <w:r>
+              <w:rPr>
+                <w:rFonts w:asciiTheme="majorHAnsi" w:hAnsiTheme="majorHAnsi"/>
+                <w:sz w:val="24"/>
+              </w:rPr>
+              <w:t>3.2.4</w:t>
+            </w:r>
+          </w:p>
+        </w:tc>
+        <w:tc>
+          <w:tcPr>
+            <w:tcW w:w="7567" w:type="dxa"/>
+          </w:tcPr>
+          <w:p>
+            <w:pPr>
+              <w:pStyle w:val="ListParagraph"/>
+              <w:ind w:left="0"/>
+              <w:rPr>
+                <w:rFonts w:asciiTheme="majorHAnsi" w:hAnsiTheme="majorHAnsi"/>
+                <w:sz w:val="24"/>
+              </w:rPr>
+            </w:pPr>
+            <w:r>
+              <w:rPr>
+                <w:rFonts w:asciiTheme="majorHAnsi" w:hAnsiTheme="majorHAnsi"/>
+                <w:sz w:val="24"/>
+              </w:rPr>
+              <w:t>Membuat fungsi tampil data</w:t>
+            </w:r>
+          </w:p>
+        </w:tc>
+      </w:tr>
+      <w:tr>
+        <w:trPr>
+          <w:trHeight w:val="346"/>
+        </w:trPr>
+        <w:tc>
+          <w:tcPr>
+            <w:tcW w:w="714" w:type="dxa"/>
+          </w:tcPr>
+          <w:p>
+            <w:pPr>
+              <w:pStyle w:val="ListParagraph"/>
+              <w:ind w:left="0"/>
+              <w:rPr>
+                <w:rFonts w:asciiTheme="majorHAnsi" w:hAnsiTheme="majorHAnsi"/>
+                <w:sz w:val="24"/>
+              </w:rPr>
+            </w:pPr>
+            <w:r>
+              <w:rPr>
+                <w:rFonts w:asciiTheme="majorHAnsi" w:hAnsiTheme="majorHAnsi"/>
+                <w:sz w:val="24"/>
+              </w:rPr>
+              <w:t>3.2.5</w:t>
+            </w:r>
+          </w:p>
+        </w:tc>
+        <w:tc>
+          <w:tcPr>
+            <w:tcW w:w="7567" w:type="dxa"/>
+          </w:tcPr>
+          <w:p>
+            <w:pPr>
+              <w:pStyle w:val="ListParagraph"/>
+              <w:ind w:left="0"/>
+              <w:rPr>
+                <w:rFonts w:asciiTheme="majorHAnsi" w:hAnsiTheme="majorHAnsi"/>
+                <w:sz w:val="24"/>
+              </w:rPr>
+            </w:pPr>
+            <w:r>
+              <w:rPr>
+                <w:rFonts w:asciiTheme="majorHAnsi" w:hAnsiTheme="majorHAnsi"/>
+                <w:sz w:val="24"/>
+              </w:rPr>
+              <w:t>Membuat fungsi ubah data</w:t>
+            </w:r>
+          </w:p>
+        </w:tc>
+      </w:tr>
+      <w:tr>
+        <w:trPr>
+          <w:trHeight w:val="346"/>
+        </w:trPr>
+        <w:tc>
+          <w:tcPr>
+            <w:tcW w:w="714" w:type="dxa"/>
+          </w:tcPr>
+          <w:p>
+            <w:pPr>
+              <w:pStyle w:val="ListParagraph"/>
+              <w:ind w:left="0"/>
+              <w:rPr>
+                <w:rFonts w:asciiTheme="majorHAnsi" w:hAnsiTheme="majorHAnsi"/>
+                <w:sz w:val="24"/>
+              </w:rPr>
+            </w:pPr>
+            <w:r>
+              <w:rPr>
+                <w:rFonts w:asciiTheme="majorHAnsi" w:hAnsiTheme="majorHAnsi"/>
+                <w:sz w:val="24"/>
+              </w:rPr>
+              <w:t>4</w:t>
+            </w:r>
+          </w:p>
+        </w:tc>
+        <w:tc>
+          <w:tcPr>
+            <w:tcW w:w="7567" w:type="dxa"/>
+          </w:tcPr>
+          <w:p>
+            <w:pPr>
+              <w:pStyle w:val="ListParagraph"/>
+              <w:ind w:left="0"/>
+              <w:rPr>
+                <w:rFonts w:asciiTheme="majorHAnsi" w:hAnsiTheme="majorHAnsi"/>
+                <w:sz w:val="24"/>
+              </w:rPr>
+            </w:pPr>
+            <w:r>
+              <w:rPr>
+                <w:rFonts w:asciiTheme="majorHAnsi" w:hAnsiTheme="majorHAnsi"/>
+                <w:sz w:val="24"/>
+              </w:rPr>
+              <w:t>Implementasi</w:t>
+            </w:r>
+          </w:p>
+        </w:tc>
+      </w:tr>
+      <w:tr>
+        <w:trPr>
+          <w:trHeight w:val="346"/>
+        </w:trPr>
+        <w:tc>
+          <w:tcPr>
+            <w:tcW w:w="714" w:type="dxa"/>
+          </w:tcPr>
+          <w:p>
+            <w:pPr>
+              <w:pStyle w:val="ListParagraph"/>
+              <w:ind w:left="0"/>
+              <w:rPr>
+                <w:rFonts w:asciiTheme="majorHAnsi" w:hAnsiTheme="majorHAnsi"/>
+                <w:sz w:val="24"/>
+              </w:rPr>
+            </w:pPr>
+            <w:r>
+              <w:rPr>
+                <w:rFonts w:asciiTheme="majorHAnsi" w:hAnsiTheme="majorHAnsi"/>
+                <w:sz w:val="24"/>
+              </w:rPr>
+              <w:t>4.1</w:t>
+            </w:r>
+          </w:p>
+        </w:tc>
+        <w:tc>
+          <w:tcPr>
+            <w:tcW w:w="7567" w:type="dxa"/>
+          </w:tcPr>
+          <w:p>
+            <w:pPr>
+              <w:pStyle w:val="ListParagraph"/>
+              <w:ind w:left="0"/>
+              <w:rPr>
+                <w:rFonts w:asciiTheme="majorHAnsi" w:hAnsiTheme="majorHAnsi"/>
+                <w:sz w:val="24"/>
+              </w:rPr>
+            </w:pPr>
+            <w:r>
+              <w:rPr>
+                <w:rFonts w:asciiTheme="majorHAnsi" w:hAnsiTheme="majorHAnsi"/>
+                <w:sz w:val="24"/>
+              </w:rPr>
+              <w:t>Hosting</w:t>
+            </w:r>
+          </w:p>
+        </w:tc>
+      </w:tr>
+      <w:tr>
+        <w:trPr>
+          <w:trHeight w:val="346"/>
+        </w:trPr>
+        <w:tc>
+          <w:tcPr>
+            <w:tcW w:w="714" w:type="dxa"/>
+          </w:tcPr>
+          <w:p>
+            <w:pPr>
+              <w:pStyle w:val="ListParagraph"/>
+              <w:ind w:left="0"/>
+              <w:rPr>
+                <w:rFonts w:asciiTheme="majorHAnsi" w:hAnsiTheme="majorHAnsi"/>
+                <w:sz w:val="24"/>
+              </w:rPr>
+            </w:pPr>
+            <w:r>
+              <w:rPr>
+                <w:rFonts w:asciiTheme="majorHAnsi" w:hAnsiTheme="majorHAnsi"/>
+                <w:sz w:val="24"/>
+              </w:rPr>
+              <w:t>4.2</w:t>
+            </w:r>
+          </w:p>
+        </w:tc>
+        <w:tc>
+          <w:tcPr>
+            <w:tcW w:w="7567" w:type="dxa"/>
+          </w:tcPr>
+          <w:p>
+            <w:pPr>
+              <w:pStyle w:val="ListParagraph"/>
+              <w:ind w:left="0"/>
+              <w:rPr>
+                <w:rFonts w:asciiTheme="majorHAnsi" w:hAnsiTheme="majorHAnsi"/>
+                <w:sz w:val="24"/>
+              </w:rPr>
+            </w:pPr>
+            <w:r>
+              <w:rPr>
+                <w:rFonts w:asciiTheme="majorHAnsi" w:hAnsiTheme="majorHAnsi"/>
+                <w:sz w:val="24"/>
+              </w:rPr>
+              <w:t>Maintenance</w:t>
             </w:r>
           </w:p>
         </w:tc>
       </w:tr>
     </w:tbl>
-    <w:p>
-      <w:pPr>
-        <w:pStyle w:val="ListParagraph"/>
-        <w:ind w:left="0"/>
+    <w:p/>
+    <w:p>
+      <w:r>
+        <w:br w:type="page"/>
+      </w:r>
+    </w:p>
+    <w:p>
+      <w:pPr>
         <w:rPr>
           <w:rFonts w:asciiTheme="majorHAnsi" w:hAnsiTheme="majorHAnsi"/>
           <w:b/>
           <w:sz w:val="28"/>
         </w:rPr>
       </w:pPr>
-    </w:p>
-    <w:p>
-      <w:pPr>
-        <w:rPr>
-          <w:rFonts w:asciiTheme="majorHAnsi" w:hAnsiTheme="majorHAnsi"/>
-          <w:b/>
-          <w:sz w:val="28"/>
-        </w:rPr>
-      </w:pPr>
-      <w:r>
-        <w:rPr>
-          <w:rFonts w:asciiTheme="majorHAnsi" w:hAnsiTheme="majorHAnsi"/>
-          <w:b/>
-          <w:sz w:val="28"/>
-        </w:rPr>
-        <w:br w:type="page"/>
-      </w:r>
+      <w:bookmarkStart w:id="1" w:name="_GoBack"/>
+      <w:bookmarkEnd w:id="1"/>
     </w:p>
     <w:p>
       <w:pPr>
@@ -4929,7 +5900,6 @@
           <w:b/>
           <w:sz w:val="28"/>
         </w:rPr>
-        <w:lastRenderedPageBreak/>
         <w:t xml:space="preserve">LAMPIRAN B </w:t>
       </w:r>
       <w:r>
@@ -5864,7 +6834,7 @@
           <w:rPr>
             <w:noProof/>
           </w:rPr>
-          <w:t>2</w:t>
+          <w:t>6</w:t>
         </w:r>
         <w:r>
           <w:rPr>

</xml_diff>

<commit_message>
menambahkan tanggung jawab jabatan
</commit_message>
<xml_diff>
--- a/TEMPLATE_PROJECT_CHARTER.docx
+++ b/TEMPLATE_PROJECT_CHARTER.docx
@@ -134,7 +134,7 @@
           </mc:Choice>
           <mc:Fallback>
             <w:pict>
-              <v:shapetype w14:anchorId="5AB1434C" id="_x0000_t32" coordsize="21600,21600" o:spt="32" o:oned="t" path="m,l21600,21600e" filled="f">
+              <v:shapetype w14:anchorId="14779BD8" id="_x0000_t32" coordsize="21600,21600" o:spt="32" o:oned="t" path="m,l21600,21600e" filled="f">
                 <v:path arrowok="t" fillok="f" o:connecttype="none"/>
                 <o:lock v:ext="edit" shapetype="t"/>
               </v:shapetype>
@@ -1509,34 +1509,8 @@
         </w:rPr>
         <w:t>Struktur Organisasi Proyek</w:t>
       </w:r>
-    </w:p>
-    <w:p>
-      <w:pPr>
-        <w:pStyle w:val="ListParagraph"/>
-        <w:ind w:left="426"/>
-        <w:jc w:val="both"/>
-        <w:rPr>
-          <w:rFonts w:asciiTheme="majorHAnsi" w:hAnsiTheme="majorHAnsi"/>
-        </w:rPr>
-      </w:pPr>
-      <w:r>
-        <w:rPr>
-          <w:rFonts w:asciiTheme="majorHAnsi" w:hAnsiTheme="majorHAnsi"/>
-        </w:rPr>
-        <w:t>{</w:t>
-      </w:r>
-      <w:r>
-        <w:rPr>
-          <w:rFonts w:asciiTheme="majorHAnsi" w:hAnsiTheme="majorHAnsi"/>
-        </w:rPr>
-        <w:t>bagian ini menjelaskan struktur organisasi proyek, peran, dan tanggu</w:t>
-      </w:r>
-      <w:r>
-        <w:rPr>
-          <w:rFonts w:asciiTheme="majorHAnsi" w:hAnsiTheme="majorHAnsi"/>
-        </w:rPr>
-        <w:t>ng jawab secara detil}</w:t>
-      </w:r>
+      <w:bookmarkStart w:id="1" w:name="_GoBack"/>
+      <w:bookmarkEnd w:id="1"/>
     </w:p>
     <w:tbl>
       <w:tblPr>
@@ -1967,7 +1941,7 @@
               <w:rPr>
                 <w:rFonts w:asciiTheme="majorHAnsi" w:hAnsiTheme="majorHAnsi"/>
               </w:rPr>
-              <w:t>Melakukan testing terhadap bug</w:t>
+              <w:t>Melakukan testing terhadap aplikasi dan mencari bug jika ada untuk kemudian dilaporkan kepada project manajer untuk diperbaiki oleh programmer.</w:t>
             </w:r>
           </w:p>
         </w:tc>
@@ -2028,6 +2002,19 @@
                 <w:rFonts w:asciiTheme="majorHAnsi" w:hAnsiTheme="majorHAnsi"/>
               </w:rPr>
             </w:pPr>
+            <w:r>
+              <w:rPr>
+                <w:rFonts w:asciiTheme="majorHAnsi" w:hAnsiTheme="majorHAnsi"/>
+              </w:rPr>
+              <w:t xml:space="preserve">Melakukan dokumentasi terhadap terhadap aplikasi yang dibuat baik itu cara penggunaan dan manual </w:t>
+            </w:r>
+            <w:r>
+              <w:rPr>
+                <w:rFonts w:asciiTheme="majorHAnsi" w:hAnsiTheme="majorHAnsi"/>
+              </w:rPr>
+              <w:lastRenderedPageBreak/>
+              <w:t>book.</w:t>
+            </w:r>
           </w:p>
         </w:tc>
       </w:tr>
@@ -2113,7 +2100,6 @@
         <w:rPr>
           <w:rFonts w:asciiTheme="majorHAnsi" w:hAnsiTheme="majorHAnsi"/>
         </w:rPr>
-        <w:lastRenderedPageBreak/>
         <w:br/>
       </w:r>
       <w:r>
@@ -3776,6 +3762,7 @@
           <w:b/>
           <w:sz w:val="28"/>
         </w:rPr>
+        <w:lastRenderedPageBreak/>
         <w:t xml:space="preserve">Perencanaan </w:t>
       </w:r>
       <w:r>
@@ -3864,7 +3851,6 @@
                 <w:rFonts w:asciiTheme="majorHAnsi" w:hAnsiTheme="majorHAnsi"/>
                 <w:b/>
               </w:rPr>
-              <w:lastRenderedPageBreak/>
               <w:t>Jenis pertemuan</w:t>
             </w:r>
           </w:p>
@@ -7209,8 +7195,6 @@
             </w:r>
           </w:p>
         </w:tc>
-        <w:bookmarkStart w:id="1" w:name="_GoBack"/>
-        <w:bookmarkEnd w:id="1"/>
       </w:tr>
       <w:tr>
         <w:tc>
@@ -8209,7 +8193,7 @@
           <w:rPr>
             <w:noProof/>
           </w:rPr>
-          <w:t>5</w:t>
+          <w:t>2</w:t>
         </w:r>
         <w:r>
           <w:rPr>

</xml_diff>